<commit_message>
Update Template to remove extra table row. Added Dials to individual report, removed numbers from first table, worked on document spacing
</commit_message>
<xml_diff>
--- a/desktop-application/app/report/template.docx
+++ b/desktop-application/app/report/template.docx
@@ -1,6 +1,6 @@
 
 <file path=word/document.xml><?xml version="1.0" encoding="utf-8"?>
-<w:document xmlns:mc="http://schemas.openxmlformats.org/markup-compatibility/2006" xmlns:o="urn:schemas-microsoft-com:office:office" xmlns:r="http://schemas.openxmlformats.org/officeDocument/2006/relationships" xmlns:m="http://schemas.openxmlformats.org/officeDocument/2006/math" xmlns:v="urn:schemas-microsoft-com:vml" xmlns:wp="http://schemas.openxmlformats.org/drawingml/2006/wordprocessingDrawing" xmlns:w10="urn:schemas-microsoft-com:office:word" xmlns:w="http://schemas.openxmlformats.org/wordprocessingml/2006/main" xmlns:wne="http://schemas.microsoft.com/office/word/2006/wordml" xmlns:sl="http://schemas.openxmlformats.org/schemaLibrary/2006/main" xmlns:a="http://schemas.openxmlformats.org/drawingml/2006/main" xmlns:pic="http://schemas.openxmlformats.org/drawingml/2006/picture" xmlns:c="http://schemas.openxmlformats.org/drawingml/2006/chart" xmlns:lc="http://schemas.openxmlformats.org/drawingml/2006/lockedCanvas" xmlns:dgm="http://schemas.openxmlformats.org/drawingml/2006/diagram" xmlns:wps="http://schemas.microsoft.com/office/word/2010/wordprocessingShape" xmlns:wpg="http://schemas.microsoft.com/office/word/2010/wordprocessingGroup" xmlns:w14="http://schemas.microsoft.com/office/word/2010/wordml" xmlns:w15="http://schemas.microsoft.com/office/word/2012/wordml" xmlns:w16="http://schemas.microsoft.com/office/word/2018/wordml" xmlns:w16cex="http://schemas.microsoft.com/office/word/2018/wordml/cex" xmlns:w16cid="http://schemas.microsoft.com/office/word/2016/wordml/cid" xmlns:cr="http://schemas.microsoft.com/office/comments/2020/reactions">
+<w:document xmlns:mc="http://schemas.openxmlformats.org/markup-compatibility/2006" xmlns:o="urn:schemas-microsoft-com:office:office" xmlns:r="http://schemas.openxmlformats.org/officeDocument/2006/relationships" xmlns:m="http://schemas.openxmlformats.org/officeDocument/2006/math" xmlns:v="urn:schemas-microsoft-com:vml" xmlns:wp="http://schemas.openxmlformats.org/drawingml/2006/wordprocessingDrawing" xmlns:w10="urn:schemas-microsoft-com:office:word" xmlns:w="http://schemas.openxmlformats.org/wordprocessingml/2006/main" xmlns:wne="http://schemas.microsoft.com/office/word/2006/wordml" xmlns:sl="http://schemas.openxmlformats.org/schemaLibrary/2006/main" xmlns:a="http://schemas.openxmlformats.org/drawingml/2006/main" xmlns:pic="http://schemas.openxmlformats.org/drawingml/2006/picture" xmlns:c="http://schemas.openxmlformats.org/drawingml/2006/chart" xmlns:lc="http://schemas.openxmlformats.org/drawingml/2006/lockedCanvas" xmlns:dgm="http://schemas.openxmlformats.org/drawingml/2006/diagram" xmlns:wps="http://schemas.microsoft.com/office/word/2010/wordprocessingShape" xmlns:wpg="http://schemas.microsoft.com/office/word/2010/wordprocessingGroup" xmlns:w14="http://schemas.microsoft.com/office/word/2010/wordml" xmlns:w15="http://schemas.microsoft.com/office/word/2012/wordml" xmlns:w16="http://schemas.microsoft.com/office/word/2018/wordml" xmlns:w16cex="http://schemas.microsoft.com/office/word/2018/wordml/cex" xmlns:w16cid="http://schemas.microsoft.com/office/word/2016/wordml/cid" xmlns="http://schemas.microsoft.com/office/tasks/2019/documenttasks" xmlns:cr="http://schemas.microsoft.com/office/comments/2020/reactions">
   <w:body>
     <w:p>
       <w:pPr>
@@ -1752,111 +1752,6 @@
           </w:p>
         </w:tc>
       </w:tr>
-      <w:tr>
-        <w:trPr>
-          <w:cantSplit w:val="0"/>
-          <w:tblHeader w:val="0"/>
-        </w:trPr>
-        <w:tc>
-          <w:tcPr/>
-          <w:p>
-            <w:pPr>
-              <w:rPr>
-                <w:sz w:val="24"/>
-                <w:szCs w:val="24"/>
-              </w:rPr>
-            </w:pPr>
-            <w:r>
-              <w:rPr>
-                <w:sz w:val="24"/>
-                <w:szCs w:val="24"/>
-                <w:rtl w:val="0"/>
-              </w:rPr>
-              <w:t xml:space="preserve">Trust</w:t>
-            </w:r>
-          </w:p>
-        </w:tc>
-        <w:tc>
-          <w:tcPr/>
-          <w:p>
-            <w:pPr>
-              <w:rPr>
-                <w:sz w:val="24"/>
-                <w:szCs w:val="24"/>
-              </w:rPr>
-            </w:pPr>
-            <w:r>
-              <w:rPr>
-                <w:rtl w:val="0"/>
-              </w:rPr>
-            </w:r>
-          </w:p>
-        </w:tc>
-        <w:tc>
-          <w:tcPr/>
-          <w:p>
-            <w:pPr>
-              <w:rPr>
-                <w:sz w:val="24"/>
-                <w:szCs w:val="24"/>
-              </w:rPr>
-            </w:pPr>
-            <w:r>
-              <w:rPr>
-                <w:rtl w:val="0"/>
-              </w:rPr>
-            </w:r>
-          </w:p>
-        </w:tc>
-        <w:tc>
-          <w:tcPr/>
-          <w:p>
-            <w:pPr>
-              <w:rPr>
-                <w:sz w:val="24"/>
-                <w:szCs w:val="24"/>
-              </w:rPr>
-            </w:pPr>
-            <w:r>
-              <w:rPr>
-                <w:rtl w:val="0"/>
-              </w:rPr>
-            </w:r>
-          </w:p>
-        </w:tc>
-        <w:tc>
-          <w:tcPr/>
-          <w:p>
-            <w:pPr>
-              <w:rPr>
-                <w:sz w:val="24"/>
-                <w:szCs w:val="24"/>
-              </w:rPr>
-            </w:pPr>
-            <w:r>
-              <w:rPr>
-                <w:rtl w:val="0"/>
-              </w:rPr>
-            </w:r>
-          </w:p>
-        </w:tc>
-        <w:tc>
-          <w:tcPr/>
-          <w:p>
-            <w:pPr>
-              <w:rPr>
-                <w:sz w:val="24"/>
-                <w:szCs w:val="24"/>
-              </w:rPr>
-            </w:pPr>
-            <w:r>
-              <w:rPr>
-                <w:rtl w:val="0"/>
-              </w:rPr>
-            </w:r>
-          </w:p>
-        </w:tc>
-      </w:tr>
     </w:tbl>
     <w:p>
       <w:pPr>
@@ -2525,7 +2420,7 @@
 </file>
 
 <file path=word/footer1.xml><?xml version="1.0" encoding="utf-8"?>
-<w:ftr xmlns:mc="http://schemas.openxmlformats.org/markup-compatibility/2006" xmlns:o="urn:schemas-microsoft-com:office:office" xmlns:r="http://schemas.openxmlformats.org/officeDocument/2006/relationships" xmlns:m="http://schemas.openxmlformats.org/officeDocument/2006/math" xmlns:v="urn:schemas-microsoft-com:vml" xmlns:wp="http://schemas.openxmlformats.org/drawingml/2006/wordprocessingDrawing" xmlns:w10="urn:schemas-microsoft-com:office:word" xmlns:w="http://schemas.openxmlformats.org/wordprocessingml/2006/main" xmlns:wne="http://schemas.microsoft.com/office/word/2006/wordml" xmlns:sl="http://schemas.openxmlformats.org/schemaLibrary/2006/main" xmlns:a="http://schemas.openxmlformats.org/drawingml/2006/main" xmlns:pic="http://schemas.openxmlformats.org/drawingml/2006/picture" xmlns:c="http://schemas.openxmlformats.org/drawingml/2006/chart" xmlns:lc="http://schemas.openxmlformats.org/drawingml/2006/lockedCanvas" xmlns:dgm="http://schemas.openxmlformats.org/drawingml/2006/diagram" xmlns:wps="http://schemas.microsoft.com/office/word/2010/wordprocessingShape" xmlns:wpg="http://schemas.microsoft.com/office/word/2010/wordprocessingGroup" xmlns:w14="http://schemas.microsoft.com/office/word/2010/wordml" xmlns:w15="http://schemas.microsoft.com/office/word/2012/wordml" xmlns:w16="http://schemas.microsoft.com/office/word/2018/wordml" xmlns:w16cex="http://schemas.microsoft.com/office/word/2018/wordml/cex" xmlns:w16cid="http://schemas.microsoft.com/office/word/2016/wordml/cid" xmlns:cr="http://schemas.microsoft.com/office/comments/2020/reactions">
+<w:ftr xmlns:mc="http://schemas.openxmlformats.org/markup-compatibility/2006" xmlns:o="urn:schemas-microsoft-com:office:office" xmlns:r="http://schemas.openxmlformats.org/officeDocument/2006/relationships" xmlns:m="http://schemas.openxmlformats.org/officeDocument/2006/math" xmlns:v="urn:schemas-microsoft-com:vml" xmlns:wp="http://schemas.openxmlformats.org/drawingml/2006/wordprocessingDrawing" xmlns:w10="urn:schemas-microsoft-com:office:word" xmlns:w="http://schemas.openxmlformats.org/wordprocessingml/2006/main" xmlns:wne="http://schemas.microsoft.com/office/word/2006/wordml" xmlns:sl="http://schemas.openxmlformats.org/schemaLibrary/2006/main" xmlns:a="http://schemas.openxmlformats.org/drawingml/2006/main" xmlns:pic="http://schemas.openxmlformats.org/drawingml/2006/picture" xmlns:c="http://schemas.openxmlformats.org/drawingml/2006/chart" xmlns:lc="http://schemas.openxmlformats.org/drawingml/2006/lockedCanvas" xmlns:dgm="http://schemas.openxmlformats.org/drawingml/2006/diagram" xmlns:wps="http://schemas.microsoft.com/office/word/2010/wordprocessingShape" xmlns:wpg="http://schemas.microsoft.com/office/word/2010/wordprocessingGroup" xmlns:w14="http://schemas.microsoft.com/office/word/2010/wordml" xmlns:w15="http://schemas.microsoft.com/office/word/2012/wordml" xmlns:w16="http://schemas.microsoft.com/office/word/2018/wordml" xmlns:w16cex="http://schemas.microsoft.com/office/word/2018/wordml/cex" xmlns:w16cid="http://schemas.microsoft.com/office/word/2016/wordml/cid" xmlns="http://schemas.microsoft.com/office/tasks/2019/documenttasks" xmlns:cr="http://schemas.microsoft.com/office/comments/2020/reactions">
   <w:p>
     <w:pPr>
       <w:keepNext w:val="0"/>
@@ -2848,7 +2743,7 @@
 </file>
 
 <file path=word/header1.xml><?xml version="1.0" encoding="utf-8"?>
-<w:hdr xmlns:mc="http://schemas.openxmlformats.org/markup-compatibility/2006" xmlns:o="urn:schemas-microsoft-com:office:office" xmlns:r="http://schemas.openxmlformats.org/officeDocument/2006/relationships" xmlns:m="http://schemas.openxmlformats.org/officeDocument/2006/math" xmlns:v="urn:schemas-microsoft-com:vml" xmlns:wp="http://schemas.openxmlformats.org/drawingml/2006/wordprocessingDrawing" xmlns:w10="urn:schemas-microsoft-com:office:word" xmlns:w="http://schemas.openxmlformats.org/wordprocessingml/2006/main" xmlns:wne="http://schemas.microsoft.com/office/word/2006/wordml" xmlns:sl="http://schemas.openxmlformats.org/schemaLibrary/2006/main" xmlns:a="http://schemas.openxmlformats.org/drawingml/2006/main" xmlns:pic="http://schemas.openxmlformats.org/drawingml/2006/picture" xmlns:c="http://schemas.openxmlformats.org/drawingml/2006/chart" xmlns:lc="http://schemas.openxmlformats.org/drawingml/2006/lockedCanvas" xmlns:dgm="http://schemas.openxmlformats.org/drawingml/2006/diagram" xmlns:wps="http://schemas.microsoft.com/office/word/2010/wordprocessingShape" xmlns:wpg="http://schemas.microsoft.com/office/word/2010/wordprocessingGroup" xmlns:w14="http://schemas.microsoft.com/office/word/2010/wordml" xmlns:w15="http://schemas.microsoft.com/office/word/2012/wordml" xmlns:w16="http://schemas.microsoft.com/office/word/2018/wordml" xmlns:w16cex="http://schemas.microsoft.com/office/word/2018/wordml/cex" xmlns:w16cid="http://schemas.microsoft.com/office/word/2016/wordml/cid" xmlns:cr="http://schemas.microsoft.com/office/comments/2020/reactions">
+<w:hdr xmlns:mc="http://schemas.openxmlformats.org/markup-compatibility/2006" xmlns:o="urn:schemas-microsoft-com:office:office" xmlns:r="http://schemas.openxmlformats.org/officeDocument/2006/relationships" xmlns:m="http://schemas.openxmlformats.org/officeDocument/2006/math" xmlns:v="urn:schemas-microsoft-com:vml" xmlns:wp="http://schemas.openxmlformats.org/drawingml/2006/wordprocessingDrawing" xmlns:w10="urn:schemas-microsoft-com:office:word" xmlns:w="http://schemas.openxmlformats.org/wordprocessingml/2006/main" xmlns:wne="http://schemas.microsoft.com/office/word/2006/wordml" xmlns:sl="http://schemas.openxmlformats.org/schemaLibrary/2006/main" xmlns:a="http://schemas.openxmlformats.org/drawingml/2006/main" xmlns:pic="http://schemas.openxmlformats.org/drawingml/2006/picture" xmlns:c="http://schemas.openxmlformats.org/drawingml/2006/chart" xmlns:lc="http://schemas.openxmlformats.org/drawingml/2006/lockedCanvas" xmlns:dgm="http://schemas.openxmlformats.org/drawingml/2006/diagram" xmlns:wps="http://schemas.microsoft.com/office/word/2010/wordprocessingShape" xmlns:wpg="http://schemas.microsoft.com/office/word/2010/wordprocessingGroup" xmlns:w14="http://schemas.microsoft.com/office/word/2010/wordml" xmlns:w15="http://schemas.microsoft.com/office/word/2012/wordml" xmlns:w16="http://schemas.microsoft.com/office/word/2018/wordml" xmlns:w16cex="http://schemas.microsoft.com/office/word/2018/wordml/cex" xmlns:w16cid="http://schemas.microsoft.com/office/word/2016/wordml/cid" xmlns="http://schemas.microsoft.com/office/tasks/2019/documenttasks" xmlns:cr="http://schemas.microsoft.com/office/comments/2020/reactions">
   <w:p>
     <w:pPr>
       <w:keepNext w:val="0"/>
@@ -3326,11 +3221,11 @@
 </file>
 
 <file path=word/numbering.xml><?xml version="1.0" encoding="utf-8"?>
-<w:numbering xmlns:mc="http://schemas.openxmlformats.org/markup-compatibility/2006" xmlns:o="urn:schemas-microsoft-com:office:office" xmlns:r="http://schemas.openxmlformats.org/officeDocument/2006/relationships" xmlns:m="http://schemas.openxmlformats.org/officeDocument/2006/math" xmlns:v="urn:schemas-microsoft-com:vml" xmlns:wp="http://schemas.openxmlformats.org/drawingml/2006/wordprocessingDrawing" xmlns:w10="urn:schemas-microsoft-com:office:word" xmlns:w="http://schemas.openxmlformats.org/wordprocessingml/2006/main" xmlns:wne="http://schemas.microsoft.com/office/word/2006/wordml" xmlns:sl="http://schemas.openxmlformats.org/schemaLibrary/2006/main" xmlns:a="http://schemas.openxmlformats.org/drawingml/2006/main" xmlns:pic="http://schemas.openxmlformats.org/drawingml/2006/picture" xmlns:c="http://schemas.openxmlformats.org/drawingml/2006/chart" xmlns:lc="http://schemas.openxmlformats.org/drawingml/2006/lockedCanvas" xmlns:dgm="http://schemas.openxmlformats.org/drawingml/2006/diagram" xmlns:wps="http://schemas.microsoft.com/office/word/2010/wordprocessingShape" xmlns:wpg="http://schemas.microsoft.com/office/word/2010/wordprocessingGroup" xmlns:w14="http://schemas.microsoft.com/office/word/2010/wordml" xmlns:w15="http://schemas.microsoft.com/office/word/2012/wordml" xmlns:w16="http://schemas.microsoft.com/office/word/2018/wordml" xmlns:w16cex="http://schemas.microsoft.com/office/word/2018/wordml/cex" xmlns:w16cid="http://schemas.microsoft.com/office/word/2016/wordml/cid" xmlns:cr="http://schemas.microsoft.com/office/comments/2020/reactions"/>
+<w:numbering xmlns:mc="http://schemas.openxmlformats.org/markup-compatibility/2006" xmlns:o="urn:schemas-microsoft-com:office:office" xmlns:r="http://schemas.openxmlformats.org/officeDocument/2006/relationships" xmlns:m="http://schemas.openxmlformats.org/officeDocument/2006/math" xmlns:v="urn:schemas-microsoft-com:vml" xmlns:wp="http://schemas.openxmlformats.org/drawingml/2006/wordprocessingDrawing" xmlns:w10="urn:schemas-microsoft-com:office:word" xmlns:w="http://schemas.openxmlformats.org/wordprocessingml/2006/main" xmlns:wne="http://schemas.microsoft.com/office/word/2006/wordml" xmlns:sl="http://schemas.openxmlformats.org/schemaLibrary/2006/main" xmlns:a="http://schemas.openxmlformats.org/drawingml/2006/main" xmlns:pic="http://schemas.openxmlformats.org/drawingml/2006/picture" xmlns:c="http://schemas.openxmlformats.org/drawingml/2006/chart" xmlns:lc="http://schemas.openxmlformats.org/drawingml/2006/lockedCanvas" xmlns:dgm="http://schemas.openxmlformats.org/drawingml/2006/diagram" xmlns:wps="http://schemas.microsoft.com/office/word/2010/wordprocessingShape" xmlns:wpg="http://schemas.microsoft.com/office/word/2010/wordprocessingGroup" xmlns:w14="http://schemas.microsoft.com/office/word/2010/wordml" xmlns:w15="http://schemas.microsoft.com/office/word/2012/wordml" xmlns:w16="http://schemas.microsoft.com/office/word/2018/wordml" xmlns:w16cex="http://schemas.microsoft.com/office/word/2018/wordml/cex" xmlns:w16cid="http://schemas.microsoft.com/office/word/2016/wordml/cid" xmlns="http://schemas.microsoft.com/office/tasks/2019/documenttasks" xmlns:cr="http://schemas.microsoft.com/office/comments/2020/reactions"/>
 </file>
 
 <file path=word/styles.xml><?xml version="1.0" encoding="utf-8"?>
-<w:styles xmlns:mc="http://schemas.openxmlformats.org/markup-compatibility/2006" xmlns:o="urn:schemas-microsoft-com:office:office" xmlns:r="http://schemas.openxmlformats.org/officeDocument/2006/relationships" xmlns:m="http://schemas.openxmlformats.org/officeDocument/2006/math" xmlns:v="urn:schemas-microsoft-com:vml" xmlns:wp="http://schemas.openxmlformats.org/drawingml/2006/wordprocessingDrawing" xmlns:w10="urn:schemas-microsoft-com:office:word" xmlns:w="http://schemas.openxmlformats.org/wordprocessingml/2006/main" xmlns:wne="http://schemas.microsoft.com/office/word/2006/wordml" xmlns:sl="http://schemas.openxmlformats.org/schemaLibrary/2006/main" xmlns:a="http://schemas.openxmlformats.org/drawingml/2006/main" xmlns:pic="http://schemas.openxmlformats.org/drawingml/2006/picture" xmlns:c="http://schemas.openxmlformats.org/drawingml/2006/chart" xmlns:lc="http://schemas.openxmlformats.org/drawingml/2006/lockedCanvas" xmlns:dgm="http://schemas.openxmlformats.org/drawingml/2006/diagram" xmlns:wps="http://schemas.microsoft.com/office/word/2010/wordprocessingShape" xmlns:wpg="http://schemas.microsoft.com/office/word/2010/wordprocessingGroup" xmlns:w14="http://schemas.microsoft.com/office/word/2010/wordml" xmlns:w15="http://schemas.microsoft.com/office/word/2012/wordml" xmlns:w16="http://schemas.microsoft.com/office/word/2018/wordml" xmlns:w16cex="http://schemas.microsoft.com/office/word/2018/wordml/cex" xmlns:w16cid="http://schemas.microsoft.com/office/word/2016/wordml/cid" xmlns:cr="http://schemas.microsoft.com/office/comments/2020/reactions">
+<w:styles xmlns:mc="http://schemas.openxmlformats.org/markup-compatibility/2006" xmlns:o="urn:schemas-microsoft-com:office:office" xmlns:r="http://schemas.openxmlformats.org/officeDocument/2006/relationships" xmlns:m="http://schemas.openxmlformats.org/officeDocument/2006/math" xmlns:v="urn:schemas-microsoft-com:vml" xmlns:wp="http://schemas.openxmlformats.org/drawingml/2006/wordprocessingDrawing" xmlns:w10="urn:schemas-microsoft-com:office:word" xmlns:w="http://schemas.openxmlformats.org/wordprocessingml/2006/main" xmlns:wne="http://schemas.microsoft.com/office/word/2006/wordml" xmlns:sl="http://schemas.openxmlformats.org/schemaLibrary/2006/main" xmlns:a="http://schemas.openxmlformats.org/drawingml/2006/main" xmlns:pic="http://schemas.openxmlformats.org/drawingml/2006/picture" xmlns:c="http://schemas.openxmlformats.org/drawingml/2006/chart" xmlns:lc="http://schemas.openxmlformats.org/drawingml/2006/lockedCanvas" xmlns:dgm="http://schemas.openxmlformats.org/drawingml/2006/diagram" xmlns:wps="http://schemas.microsoft.com/office/word/2010/wordprocessingShape" xmlns:wpg="http://schemas.microsoft.com/office/word/2010/wordprocessingGroup" xmlns:w14="http://schemas.microsoft.com/office/word/2010/wordml" xmlns:w15="http://schemas.microsoft.com/office/word/2012/wordml" xmlns:w16="http://schemas.microsoft.com/office/word/2018/wordml" xmlns:w16cex="http://schemas.microsoft.com/office/word/2018/wordml/cex" xmlns:w16cid="http://schemas.microsoft.com/office/word/2016/wordml/cid" xmlns="http://schemas.microsoft.com/office/tasks/2019/documenttasks" xmlns:cr="http://schemas.microsoft.com/office/comments/2020/reactions">
   <w:docDefaults>
     <w:rPrDefault>
       <w:rPr>

</xml_diff>

<commit_message>
Added new export data for Liberty University | Added support for no Highpotentials | Fixed negative scoring questions being on possitive attirutes when they are above 60% | Update Dial Names to have full name | Got rid of empt values in data frame tables | Adjusted length of question tables, mac of 13 per slide | Adjusted order of slides | New bug with dfi.export (When google chrome is open the code will NOT run) | Started development on word assosiation gradiant slider for individual report | Udjusted tamplate for individual report | Adujusted spacing for individual report.
</commit_message>
<xml_diff>
--- a/desktop-application/app/report/template.docx
+++ b/desktop-application/app/report/template.docx
@@ -307,9 +307,24 @@
       </w:pPr>
       <w:r>
         <w:rPr>
+          <w:rtl w:val="0"/>
+        </w:rPr>
+      </w:r>
+    </w:p>
+    <w:p>
+      <w:pPr>
+        <w:jc w:val="center"/>
+        <w:rPr>
           <w:b w:val="1"/>
           <w:sz w:val="44"/>
           <w:szCs w:val="44"/>
+        </w:rPr>
+      </w:pPr>
+      <w:r>
+        <w:rPr>
+          <w:b w:val="1"/>
+          <w:sz w:val="44"/>
+          <w:szCs w:val="44"/>
           <w:rtl w:val="0"/>
         </w:rPr>
         <w:t xml:space="preserve">Overall Scores</w:t>
@@ -348,14 +363,66 @@
     <w:p>
       <w:pPr>
         <w:rPr>
-          <w:sz w:val="32"/>
-          <w:szCs w:val="32"/>
-        </w:rPr>
-      </w:pPr>
-      <w:r>
-        <w:rPr>
-          <w:rtl w:val="0"/>
-        </w:rPr>
+          <w:b w:val="1"/>
+          <w:sz w:val="24"/>
+          <w:szCs w:val="24"/>
+        </w:rPr>
+      </w:pPr>
+      <w:r>
+        <w:rPr>
+          <w:rtl w:val="0"/>
+        </w:rPr>
+      </w:r>
+    </w:p>
+    <w:p>
+      <w:pPr>
+        <w:rPr>
+          <w:b w:val="1"/>
+          <w:sz w:val="24"/>
+          <w:szCs w:val="24"/>
+        </w:rPr>
+      </w:pPr>
+      <w:r>
+        <w:rPr>
+          <w:b w:val="1"/>
+          <w:sz w:val="24"/>
+          <w:szCs w:val="24"/>
+          <w:rtl w:val="0"/>
+        </w:rPr>
+        <w:t xml:space="preserve">Executive Summary – Survey Overall Results:</w:t>
+      </w:r>
+    </w:p>
+    <w:p>
+      <w:pPr>
+        <w:rPr/>
+      </w:pPr>
+      <w:r>
+        <w:rPr>
+          <w:rtl w:val="0"/>
+        </w:rPr>
+        <w:t xml:space="preserve">This section presents the overall scores from the Yes/No portion of the Emotional and Leadership Health assessment.  Each question from that section is assigned to the appropriate category and scored.  </w:t>
+      </w:r>
+    </w:p>
+    <w:p>
+      <w:pPr>
+        <w:rPr/>
+      </w:pPr>
+      <w:r>
+        <w:rPr>
+          <w:rtl w:val="0"/>
+        </w:rPr>
+        <w:t xml:space="preserve">The higher the scores the more positive the Emotional and Leadership health of the organization.</w:t>
+      </w:r>
+    </w:p>
+    <w:p>
+      <w:pPr>
+        <w:rPr/>
+      </w:pPr>
+      <w:r>
+        <w:rPr>
+          <w:rtl w:val="0"/>
+        </w:rPr>
+        <w:t xml:space="preserve">The higher the scores the greater the likelihood for trust, engagement, loyalty, resilience, capacity for change, and results generation.</w:t>
       </w:r>
     </w:p>
     <w:p>
@@ -1770,6 +1837,103 @@
     <w:p>
       <w:pPr>
         <w:rPr>
+          <w:color w:val="ff0000"/>
+          <w:sz w:val="32"/>
+          <w:szCs w:val="32"/>
+        </w:rPr>
+      </w:pPr>
+      <w:r>
+        <w:rPr>
+          <w:rtl w:val="0"/>
+        </w:rPr>
+      </w:r>
+    </w:p>
+    <w:p>
+      <w:pPr>
+        <w:rPr>
+          <w:b w:val="1"/>
+          <w:sz w:val="24"/>
+          <w:szCs w:val="24"/>
+        </w:rPr>
+      </w:pPr>
+      <w:r>
+        <w:rPr>
+          <w:b w:val="1"/>
+          <w:sz w:val="24"/>
+          <w:szCs w:val="24"/>
+          <w:rtl w:val="0"/>
+        </w:rPr>
+        <w:t xml:space="preserve">Executive Summary – Survey Drill Down:</w:t>
+      </w:r>
+    </w:p>
+    <w:p>
+      <w:pPr>
+        <w:rPr/>
+      </w:pPr>
+      <w:r>
+        <w:rPr>
+          <w:rtl w:val="0"/>
+        </w:rPr>
+        <w:t xml:space="preserve">This section presents the overall scores from the Yes/No portion of the Emotional and Leadership Health assessment broken down into the various subcategories the assessment is capable of measuring.  </w:t>
+      </w:r>
+    </w:p>
+    <w:p>
+      <w:pPr>
+        <w:rPr/>
+      </w:pPr>
+      <w:r>
+        <w:rPr>
+          <w:rtl w:val="0"/>
+        </w:rPr>
+        <w:t xml:space="preserve">Green blocks indicate areas of strength.</w:t>
+      </w:r>
+    </w:p>
+    <w:p>
+      <w:pPr>
+        <w:rPr/>
+      </w:pPr>
+      <w:r>
+        <w:rPr>
+          <w:rtl w:val="0"/>
+        </w:rPr>
+        <w:t xml:space="preserve">Yellow blocks indicate areas of potential opportunity.</w:t>
+      </w:r>
+    </w:p>
+    <w:p>
+      <w:pPr>
+        <w:rPr>
+          <w:sz w:val="32"/>
+          <w:szCs w:val="32"/>
+        </w:rPr>
+      </w:pPr>
+      <w:r>
+        <w:rPr>
+          <w:rtl w:val="0"/>
+        </w:rPr>
+        <w:t xml:space="preserve">Red blocks indicate blind spots and areas of weakness.</w:t>
+      </w:r>
+      <w:r>
+        <w:rPr>
+          <w:rtl w:val="0"/>
+        </w:rPr>
+      </w:r>
+    </w:p>
+    <w:p>
+      <w:pPr>
+        <w:rPr>
+          <w:sz w:val="32"/>
+          <w:szCs w:val="32"/>
+        </w:rPr>
+      </w:pPr>
+      <w:r>
+        <w:rPr>
+          <w:rtl w:val="0"/>
+        </w:rPr>
+      </w:r>
+    </w:p>
+    <w:p>
+      <w:pPr>
+        <w:rPr>
           <w:sz w:val="32"/>
           <w:szCs w:val="32"/>
         </w:rPr>
@@ -1876,10 +2040,45 @@
     <w:p>
       <w:pPr>
         <w:rPr>
-          <w:sz w:val="32"/>
-          <w:szCs w:val="32"/>
-        </w:rPr>
-      </w:pPr>
+          <w:b w:val="1"/>
+          <w:sz w:val="24"/>
+          <w:szCs w:val="24"/>
+        </w:rPr>
+      </w:pPr>
+      <w:r>
+        <w:rPr>
+          <w:b w:val="1"/>
+          <w:sz w:val="24"/>
+          <w:szCs w:val="24"/>
+          <w:rtl w:val="0"/>
+        </w:rPr>
+        <w:t xml:space="preserve">Executive Summary-Word Association Results:</w:t>
+      </w:r>
+    </w:p>
+    <w:p>
+      <w:pPr>
+        <w:rPr/>
+      </w:pPr>
+      <w:r>
+        <w:rPr>
+          <w:rtl w:val="0"/>
+        </w:rPr>
+        <w:t xml:space="preserve">This section captures the results from the Word Association portion of the cultural assessment.  The above graphic depicts the overall percentage of negative versus positive cultural words selected.  The more positive the score the positive the cultural perception of the workforce.</w:t>
+      </w:r>
+    </w:p>
+    <w:p>
+      <w:pPr>
+        <w:rPr>
+          <w:sz w:val="32"/>
+          <w:szCs w:val="32"/>
+        </w:rPr>
+      </w:pPr>
+      <w:r>
+        <w:rPr>
+          <w:rtl w:val="0"/>
+        </w:rPr>
+        <w:t xml:space="preserve">Like the survey portion of the assessment, the higher the score the more likely the workforce is to feel connected, be engaged, productive, loyal, trusting, and resilient.  Additionally, the higher the score the less likely the risk of burnout, turnover, and the risk of unionization.</w:t>
+      </w:r>
       <w:r>
         <w:rPr>
           <w:rtl w:val="0"/>
@@ -2241,6 +2440,88 @@
           <w:sz w:val="32"/>
           <w:szCs w:val="32"/>
         </w:rPr>
+      </w:pPr>
+      <w:r>
+        <w:rPr>
+          <w:rtl w:val="0"/>
+        </w:rPr>
+      </w:r>
+    </w:p>
+    <w:p>
+      <w:pPr>
+        <w:rPr>
+          <w:b w:val="1"/>
+          <w:sz w:val="24"/>
+          <w:szCs w:val="24"/>
+        </w:rPr>
+      </w:pPr>
+      <w:r>
+        <w:rPr>
+          <w:b w:val="1"/>
+          <w:sz w:val="24"/>
+          <w:szCs w:val="24"/>
+          <w:rtl w:val="0"/>
+        </w:rPr>
+        <w:t xml:space="preserve">Executive Summary-Word Association Cluster Analysis:</w:t>
+      </w:r>
+    </w:p>
+    <w:p>
+      <w:pPr>
+        <w:rPr/>
+      </w:pPr>
+      <w:r>
+        <w:rPr>
+          <w:rtl w:val="0"/>
+        </w:rPr>
+        <w:t xml:space="preserve">This section of the Word Association portion of the assessment clusters certain words that inform behavioral patterns.</w:t>
+      </w:r>
+    </w:p>
+    <w:p>
+      <w:pPr>
+        <w:rPr/>
+      </w:pPr>
+      <w:r>
+        <w:rPr>
+          <w:rtl w:val="0"/>
+        </w:rPr>
+        <w:t xml:space="preserve"> Green indicates either the absence of negative cultural patterns or the presence of positive patterns.</w:t>
+      </w:r>
+    </w:p>
+    <w:p>
+      <w:pPr>
+        <w:rPr/>
+      </w:pPr>
+      <w:r>
+        <w:rPr>
+          <w:rtl w:val="0"/>
+        </w:rPr>
+        <w:t xml:space="preserve">Yellow indicates a potentially problematic attribute exists which warrants investigation.</w:t>
+      </w:r>
+    </w:p>
+    <w:p>
+      <w:pPr>
+        <w:rPr/>
+      </w:pPr>
+      <w:r>
+        <w:rPr>
+          <w:rtl w:val="0"/>
+        </w:rPr>
+        <w:t xml:space="preserve">Red indicates immediate action may be required.</w:t>
+      </w:r>
+    </w:p>
+    <w:p>
+      <w:pPr>
+        <w:rPr/>
+      </w:pPr>
+      <w:r>
+        <w:rPr>
+          <w:rtl w:val="0"/>
+        </w:rPr>
+      </w:r>
+    </w:p>
+    <w:p>
+      <w:pPr>
+        <w:rPr/>
       </w:pPr>
       <w:r>
         <w:rPr>

</xml_diff>